<commit_message>
les bonnets sont des bols en tissu
</commit_message>
<xml_diff>
--- a/AML_Lab_Report_2021.docx
+++ b/AML_Lab_Report_2021.docx
@@ -6197,12 +6197,14 @@
       </w:r>
       <w:r>
         <w:rPr>
+          <w:highlight w:val="yellow"/>
           <w:lang w:val="en-US"/>
         </w:rPr>
         <w:t xml:space="preserve">Write a script to detect for both feet all </w:t>
       </w:r>
       <w:r>
         <w:rPr>
+          <w:highlight w:val="yellow"/>
           <w:lang w:val="en-US"/>
         </w:rPr>
         <w:lastRenderedPageBreak/>
@@ -6210,36 +6212,42 @@
       </w:r>
       <w:r>
         <w:rPr>
+          <w:highlight w:val="yellow"/>
           <w:lang w:val="en-US"/>
         </w:rPr>
         <w:t xml:space="preserve">based on the gyroscope data </w:t>
       </w:r>
       <w:r>
         <w:rPr>
+          <w:highlight w:val="yellow"/>
           <w:lang w:val="en-US"/>
         </w:rPr>
         <w:t>as in chapter 2</w:t>
       </w:r>
       <w:r>
         <w:rPr>
+          <w:highlight w:val="yellow"/>
           <w:lang w:val="en-US"/>
         </w:rPr>
         <w:t xml:space="preserve"> </w:t>
       </w:r>
       <w:r>
         <w:rPr>
+          <w:highlight w:val="yellow"/>
           <w:lang w:val="en-US"/>
         </w:rPr>
         <w:t xml:space="preserve">of the course </w:t>
       </w:r>
       <w:r>
         <w:rPr>
+          <w:highlight w:val="yellow"/>
           <w:lang w:val="en-US"/>
         </w:rPr>
         <w:t xml:space="preserve">and </w:t>
       </w:r>
       <w:r>
         <w:rPr>
+          <w:highlight w:val="yellow"/>
           <w:lang w:val="en-US"/>
         </w:rPr>
         <w:t>in reference [1].</w:t>
@@ -6248,22 +6256,37 @@
         <w:rPr>
           <w:lang w:val="en-US"/>
         </w:rPr>
-        <w:t xml:space="preserve"> Once again, use the </w:t>
+        <w:t xml:space="preserve"> </w:t>
+      </w:r>
+      <w:r>
+        <w:rPr>
+          <w:highlight w:val="yellow"/>
+          <w:lang w:val="en-US"/>
+        </w:rPr>
+        <w:t xml:space="preserve">Once again, use the </w:t>
       </w:r>
       <w:r>
         <w:rPr>
           <w:rFonts w:ascii="Courier Std" w:hAnsi="Courier Std" w:cs="Courier New"/>
           <w:sz w:val="20"/>
           <w:szCs w:val="20"/>
+          <w:highlight w:val="yellow"/>
           <w:lang w:val="en-US"/>
         </w:rPr>
         <w:t>alignGyroscopeTF2AF</w:t>
       </w:r>
       <w:r>
         <w:rPr>
-          <w:lang w:val="en-US"/>
-        </w:rPr>
-        <w:t xml:space="preserve"> function to align the technical frame of the gyroscope with the anatomical frame of the foot. You can save the results of IC and TC for each foot in a mat file. Explain why </w:t>
+          <w:highlight w:val="yellow"/>
+          <w:lang w:val="en-US"/>
+        </w:rPr>
+        <w:t xml:space="preserve"> function to align the technical frame of the gyroscope with the anatomical frame of the foot.</w:t>
+      </w:r>
+      <w:r>
+        <w:rPr>
+          <w:lang w:val="en-US"/>
+        </w:rPr>
+        <w:t xml:space="preserve"> You can save the results of IC and TC for each foot in a mat file. Explain why </w:t>
       </w:r>
       <w:r>
         <w:rPr>
@@ -6319,10 +6342,17 @@
           <w:right w:val="single" w:sz="4" w:space="1" w:color="auto"/>
         </w:pBdr>
         <w:spacing w:before="100" w:beforeAutospacing="1" w:after="100" w:afterAutospacing="1"/>
-        <w:rPr>
-          <w:lang w:val="en-US"/>
-        </w:rPr>
-      </w:pPr>
+        <w:jc w:val="left"/>
+        <w:rPr>
+          <w:lang w:val="en-US"/>
+        </w:rPr>
+      </w:pPr>
+      <w:r>
+        <w:rPr>
+          <w:lang w:val="en-US"/>
+        </w:rPr>
+        <w:t>We filter the aligned gyro data at 5Hz and use the minimums to detect ICs and TCs.</w:t>
+      </w:r>
     </w:p>
     <w:p>
       <w:pPr>
@@ -6333,10 +6363,124 @@
           <w:right w:val="single" w:sz="4" w:space="1" w:color="auto"/>
         </w:pBdr>
         <w:spacing w:before="100" w:beforeAutospacing="1" w:after="100" w:afterAutospacing="1"/>
-        <w:rPr>
-          <w:lang w:val="en-US"/>
-        </w:rPr>
-      </w:pPr>
+        <w:jc w:val="left"/>
+        <w:rPr>
+          <w:lang w:val="en-US"/>
+        </w:rPr>
+      </w:pPr>
+    </w:p>
+    <w:p>
+      <w:pPr>
+        <w:pBdr>
+          <w:top w:val="single" w:sz="4" w:space="1" w:color="auto"/>
+          <w:left w:val="single" w:sz="4" w:space="1" w:color="auto"/>
+          <w:bottom w:val="single" w:sz="4" w:space="1" w:color="auto"/>
+          <w:right w:val="single" w:sz="4" w:space="1" w:color="auto"/>
+        </w:pBdr>
+        <w:spacing w:before="100" w:beforeAutospacing="1" w:after="100" w:afterAutospacing="1"/>
+        <w:jc w:val="center"/>
+        <w:rPr>
+          <w:lang w:val="en-US"/>
+        </w:rPr>
+      </w:pPr>
+      <w:r>
+        <w:rPr>
+          <w:noProof/>
+          <w:lang w:val="en-US"/>
+        </w:rPr>
+        <w:drawing>
+          <wp:inline distT="0" distB="0" distL="0" distR="0" wp14:anchorId="3CC678D6" wp14:editId="4C540048">
+            <wp:extent cx="4736123" cy="3333466"/>
+            <wp:effectExtent l="0" t="0" r="1270" b="0"/>
+            <wp:docPr id="34" name="Image 34"/>
+            <wp:cNvGraphicFramePr>
+              <a:graphicFrameLocks xmlns:a="http://schemas.openxmlformats.org/drawingml/2006/main" noChangeAspect="1"/>
+            </wp:cNvGraphicFramePr>
+            <a:graphic xmlns:a="http://schemas.openxmlformats.org/drawingml/2006/main">
+              <a:graphicData uri="http://schemas.openxmlformats.org/drawingml/2006/picture">
+                <pic:pic xmlns:pic="http://schemas.openxmlformats.org/drawingml/2006/picture">
+                  <pic:nvPicPr>
+                    <pic:cNvPr id="34" name="Image 34"/>
+                    <pic:cNvPicPr/>
+                  </pic:nvPicPr>
+                  <pic:blipFill>
+                    <a:blip r:embed="rId17"/>
+                    <a:stretch>
+                      <a:fillRect/>
+                    </a:stretch>
+                  </pic:blipFill>
+                  <pic:spPr>
+                    <a:xfrm>
+                      <a:off x="0" y="0"/>
+                      <a:ext cx="4749464" cy="3342856"/>
+                    </a:xfrm>
+                    <a:prstGeom prst="rect">
+                      <a:avLst/>
+                    </a:prstGeom>
+                  </pic:spPr>
+                </pic:pic>
+              </a:graphicData>
+            </a:graphic>
+          </wp:inline>
+        </w:drawing>
+      </w:r>
+    </w:p>
+    <w:p>
+      <w:pPr>
+        <w:pBdr>
+          <w:top w:val="single" w:sz="4" w:space="1" w:color="auto"/>
+          <w:left w:val="single" w:sz="4" w:space="1" w:color="auto"/>
+          <w:bottom w:val="single" w:sz="4" w:space="1" w:color="auto"/>
+          <w:right w:val="single" w:sz="4" w:space="1" w:color="auto"/>
+        </w:pBdr>
+        <w:spacing w:before="100" w:beforeAutospacing="1" w:after="100" w:afterAutospacing="1"/>
+        <w:jc w:val="center"/>
+        <w:rPr>
+          <w:lang w:val="en-US"/>
+        </w:rPr>
+      </w:pPr>
+      <w:r>
+        <w:rPr>
+          <w:noProof/>
+          <w:lang w:val="en-US"/>
+        </w:rPr>
+        <w:lastRenderedPageBreak/>
+        <w:drawing>
+          <wp:inline distT="0" distB="0" distL="0" distR="0" wp14:anchorId="3B1D1DD8" wp14:editId="268157E7">
+            <wp:extent cx="5218855" cy="3673231"/>
+            <wp:effectExtent l="0" t="0" r="1270" b="0"/>
+            <wp:docPr id="36" name="Image 36"/>
+            <wp:cNvGraphicFramePr>
+              <a:graphicFrameLocks xmlns:a="http://schemas.openxmlformats.org/drawingml/2006/main" noChangeAspect="1"/>
+            </wp:cNvGraphicFramePr>
+            <a:graphic xmlns:a="http://schemas.openxmlformats.org/drawingml/2006/main">
+              <a:graphicData uri="http://schemas.openxmlformats.org/drawingml/2006/picture">
+                <pic:pic xmlns:pic="http://schemas.openxmlformats.org/drawingml/2006/picture">
+                  <pic:nvPicPr>
+                    <pic:cNvPr id="36" name="Image 36"/>
+                    <pic:cNvPicPr/>
+                  </pic:nvPicPr>
+                  <pic:blipFill>
+                    <a:blip r:embed="rId18"/>
+                    <a:stretch>
+                      <a:fillRect/>
+                    </a:stretch>
+                  </pic:blipFill>
+                  <pic:spPr>
+                    <a:xfrm>
+                      <a:off x="0" y="0"/>
+                      <a:ext cx="5234032" cy="3683913"/>
+                    </a:xfrm>
+                    <a:prstGeom prst="rect">
+                      <a:avLst/>
+                    </a:prstGeom>
+                  </pic:spPr>
+                </pic:pic>
+              </a:graphicData>
+            </a:graphic>
+          </wp:inline>
+        </w:drawing>
+      </w:r>
     </w:p>
     <w:p>
       <w:pPr>
@@ -6629,6 +6773,47 @@
           <w:lang w:val="en-US"/>
         </w:rPr>
       </w:pPr>
+      <w:r>
+        <w:rPr>
+          <w:noProof/>
+          <w:lang w:val="en-US"/>
+        </w:rPr>
+        <w:drawing>
+          <wp:inline distT="0" distB="0" distL="0" distR="0" wp14:anchorId="3F2329CC" wp14:editId="28DF1487">
+            <wp:extent cx="5036223" cy="3884102"/>
+            <wp:effectExtent l="0" t="0" r="5715" b="2540"/>
+            <wp:docPr id="37" name="Image 37"/>
+            <wp:cNvGraphicFramePr>
+              <a:graphicFrameLocks xmlns:a="http://schemas.openxmlformats.org/drawingml/2006/main" noChangeAspect="1"/>
+            </wp:cNvGraphicFramePr>
+            <a:graphic xmlns:a="http://schemas.openxmlformats.org/drawingml/2006/main">
+              <a:graphicData uri="http://schemas.openxmlformats.org/drawingml/2006/picture">
+                <pic:pic xmlns:pic="http://schemas.openxmlformats.org/drawingml/2006/picture">
+                  <pic:nvPicPr>
+                    <pic:cNvPr id="37" name="Image 37"/>
+                    <pic:cNvPicPr/>
+                  </pic:nvPicPr>
+                  <pic:blipFill>
+                    <a:blip r:embed="rId19"/>
+                    <a:stretch>
+                      <a:fillRect/>
+                    </a:stretch>
+                  </pic:blipFill>
+                  <pic:spPr>
+                    <a:xfrm>
+                      <a:off x="0" y="0"/>
+                      <a:ext cx="5039045" cy="3886278"/>
+                    </a:xfrm>
+                    <a:prstGeom prst="rect">
+                      <a:avLst/>
+                    </a:prstGeom>
+                  </pic:spPr>
+                </pic:pic>
+              </a:graphicData>
+            </a:graphic>
+          </wp:inline>
+        </w:drawing>
+      </w:r>
     </w:p>
     <w:p>
       <w:pPr>
@@ -7234,6 +7419,7 @@
         <w:rPr>
           <w:lang w:val="en-US"/>
         </w:rPr>
+        <w:lastRenderedPageBreak/>
         <w:t>6</w:t>
       </w:r>
       <w:r>
@@ -8145,7 +8331,7 @@
                     <pic:cNvPicPr/>
                   </pic:nvPicPr>
                   <pic:blipFill rotWithShape="1">
-                    <a:blip r:embed="rId17">
+                    <a:blip r:embed="rId20">
                       <a:extLst>
                         <a:ext uri="{28A0092B-C50C-407E-A947-70E740481C1C}">
                           <a14:useLocalDpi xmlns:a14="http://schemas.microsoft.com/office/drawing/2010/main" val="0"/>
@@ -9670,6 +9856,7 @@
                                 <w:lang w:val="fr-CH"/>
                               </w:rPr>
                             </w:pPr>
+                            <w:proofErr w:type="gramStart"/>
                             <w:r>
                               <w:rPr>
                                 <w:b/>
@@ -9678,6 +9865,7 @@
                               </w:rPr>
                               <w:t>g</w:t>
                             </w:r>
+                            <w:proofErr w:type="gramEnd"/>
                           </w:p>
                         </w:txbxContent>
                       </wps:txbx>
@@ -9710,6 +9898,7 @@
                           <w:lang w:val="fr-CH"/>
                         </w:rPr>
                       </w:pPr>
+                      <w:proofErr w:type="gramStart"/>
                       <w:r>
                         <w:rPr>
                           <w:b/>
@@ -9718,6 +9907,7 @@
                         </w:rPr>
                         <w:t>g</w:t>
                       </w:r>
+                      <w:proofErr w:type="gramEnd"/>
                     </w:p>
                   </w:txbxContent>
                 </v:textbox>
@@ -9820,7 +10010,7 @@
                     </pic:cNvPicPr>
                   </pic:nvPicPr>
                   <pic:blipFill>
-                    <a:blip r:embed="rId18">
+                    <a:blip r:embed="rId21">
                       <a:extLst>
                         <a:ext uri="{28A0092B-C50C-407E-A947-70E740481C1C}">
                           <a14:useLocalDpi xmlns:a14="http://schemas.microsoft.com/office/drawing/2010/main" val="0"/>
@@ -12392,6 +12582,7 @@
                               </w:rPr>
                               <w:t xml:space="preserve">Markers for </w:t>
                             </w:r>
+                            <w:proofErr w:type="gramStart"/>
                             <w:r>
                               <w:rPr>
                                 <w:b/>
@@ -12405,6 +12596,7 @@
                               </w:rPr>
                               <w:t> :</w:t>
                             </w:r>
+                            <w:proofErr w:type="gramEnd"/>
                           </w:p>
                           <w:p>
                             <w:pPr>
@@ -12433,6 +12625,7 @@
                               </w:rPr>
                               <w:tab/>
                             </w:r>
+                            <w:proofErr w:type="spellStart"/>
                             <w:r>
                               <w:rPr>
                                 <w:color w:val="5B9BD5" w:themeColor="accent1"/>
@@ -12440,6 +12633,7 @@
                               </w:rPr>
                               <w:t>leftCenterFoot</w:t>
                             </w:r>
+                            <w:proofErr w:type="spellEnd"/>
                           </w:p>
                           <w:p>
                             <w:pPr>
@@ -12477,6 +12671,7 @@
                               </w:rPr>
                               <w:tab/>
                             </w:r>
+                            <w:proofErr w:type="spellStart"/>
                             <w:r>
                               <w:rPr>
                                 <w:color w:val="5B9BD5" w:themeColor="accent1"/>
@@ -12484,6 +12679,7 @@
                               </w:rPr>
                               <w:t>leftLateralFoot</w:t>
                             </w:r>
+                            <w:proofErr w:type="spellEnd"/>
                           </w:p>
                           <w:p>
                             <w:pPr>
@@ -12521,6 +12717,7 @@
                               </w:rPr>
                               <w:tab/>
                             </w:r>
+                            <w:proofErr w:type="spellStart"/>
                             <w:r>
                               <w:rPr>
                                 <w:color w:val="5B9BD5" w:themeColor="accent1"/>
@@ -12528,6 +12725,7 @@
                               </w:rPr>
                               <w:t>leftMedialFoot</w:t>
                             </w:r>
+                            <w:proofErr w:type="spellEnd"/>
                           </w:p>
                           <w:p>
                             <w:pPr>
@@ -12542,8 +12740,17 @@
                                 <w:b/>
                                 <w:lang w:val="en-GB"/>
                               </w:rPr>
-                              <w:t>Landmark Markers :</w:t>
+                              <w:t xml:space="preserve">Landmark </w:t>
                             </w:r>
+                            <w:proofErr w:type="gramStart"/>
+                            <w:r>
+                              <w:rPr>
+                                <w:b/>
+                                <w:lang w:val="en-GB"/>
+                              </w:rPr>
+                              <w:t>Markers :</w:t>
+                            </w:r>
+                            <w:proofErr w:type="gramEnd"/>
                           </w:p>
                           <w:p>
                             <w:pPr>
@@ -12572,6 +12779,7 @@
                               </w:rPr>
                               <w:tab/>
                             </w:r>
+                            <w:proofErr w:type="spellStart"/>
                             <w:r>
                               <w:rPr>
                                 <w:color w:val="70AD47" w:themeColor="accent6"/>
@@ -12579,6 +12787,7 @@
                               </w:rPr>
                               <w:t>leftLateralMalleolus</w:t>
                             </w:r>
+                            <w:proofErr w:type="spellEnd"/>
                           </w:p>
                           <w:p>
                             <w:pPr>
@@ -12605,6 +12814,7 @@
                               </w:rPr>
                               <w:tab/>
                             </w:r>
+                            <w:proofErr w:type="spellStart"/>
                             <w:r>
                               <w:rPr>
                                 <w:color w:val="009900"/>
@@ -12619,6 +12829,7 @@
                               </w:rPr>
                               <w:t>edialMalleolus</w:t>
                             </w:r>
+                            <w:proofErr w:type="spellEnd"/>
                           </w:p>
                         </w:txbxContent>
                       </wps:txbx>
@@ -12656,6 +12867,7 @@
                         </w:rPr>
                         <w:t xml:space="preserve">Markers for </w:t>
                       </w:r>
+                      <w:proofErr w:type="gramStart"/>
                       <w:r>
                         <w:rPr>
                           <w:b/>
@@ -12669,6 +12881,7 @@
                         </w:rPr>
                         <w:t> :</w:t>
                       </w:r>
+                      <w:proofErr w:type="gramEnd"/>
                     </w:p>
                     <w:p>
                       <w:pPr>
@@ -12697,6 +12910,7 @@
                         </w:rPr>
                         <w:tab/>
                       </w:r>
+                      <w:proofErr w:type="spellStart"/>
                       <w:r>
                         <w:rPr>
                           <w:color w:val="5B9BD5" w:themeColor="accent1"/>
@@ -12704,6 +12918,7 @@
                         </w:rPr>
                         <w:t>leftCenterFoot</w:t>
                       </w:r>
+                      <w:proofErr w:type="spellEnd"/>
                     </w:p>
                     <w:p>
                       <w:pPr>
@@ -12741,6 +12956,7 @@
                         </w:rPr>
                         <w:tab/>
                       </w:r>
+                      <w:proofErr w:type="spellStart"/>
                       <w:r>
                         <w:rPr>
                           <w:color w:val="5B9BD5" w:themeColor="accent1"/>
@@ -12748,6 +12964,7 @@
                         </w:rPr>
                         <w:t>leftLateralFoot</w:t>
                       </w:r>
+                      <w:proofErr w:type="spellEnd"/>
                     </w:p>
                     <w:p>
                       <w:pPr>
@@ -12785,6 +13002,7 @@
                         </w:rPr>
                         <w:tab/>
                       </w:r>
+                      <w:proofErr w:type="spellStart"/>
                       <w:r>
                         <w:rPr>
                           <w:color w:val="5B9BD5" w:themeColor="accent1"/>
@@ -12792,6 +13010,7 @@
                         </w:rPr>
                         <w:t>leftMedialFoot</w:t>
                       </w:r>
+                      <w:proofErr w:type="spellEnd"/>
                     </w:p>
                     <w:p>
                       <w:pPr>
@@ -12806,8 +13025,17 @@
                           <w:b/>
                           <w:lang w:val="en-GB"/>
                         </w:rPr>
-                        <w:t>Landmark Markers :</w:t>
+                        <w:t xml:space="preserve">Landmark </w:t>
                       </w:r>
+                      <w:proofErr w:type="gramStart"/>
+                      <w:r>
+                        <w:rPr>
+                          <w:b/>
+                          <w:lang w:val="en-GB"/>
+                        </w:rPr>
+                        <w:t>Markers :</w:t>
+                      </w:r>
+                      <w:proofErr w:type="gramEnd"/>
                     </w:p>
                     <w:p>
                       <w:pPr>
@@ -12836,6 +13064,7 @@
                         </w:rPr>
                         <w:tab/>
                       </w:r>
+                      <w:proofErr w:type="spellStart"/>
                       <w:r>
                         <w:rPr>
                           <w:color w:val="70AD47" w:themeColor="accent6"/>
@@ -12843,6 +13072,7 @@
                         </w:rPr>
                         <w:t>leftLateralMalleolus</w:t>
                       </w:r>
+                      <w:proofErr w:type="spellEnd"/>
                     </w:p>
                     <w:p>
                       <w:pPr>
@@ -12869,6 +13099,7 @@
                         </w:rPr>
                         <w:tab/>
                       </w:r>
+                      <w:proofErr w:type="spellStart"/>
                       <w:r>
                         <w:rPr>
                           <w:color w:val="009900"/>
@@ -12883,6 +13114,7 @@
                         </w:rPr>
                         <w:t>edialMalleolus</w:t>
                       </w:r>
+                      <w:proofErr w:type="spellEnd"/>
                     </w:p>
                   </w:txbxContent>
                 </v:textbox>
@@ -14267,7 +14499,7 @@
                     </pic:cNvPicPr>
                   </pic:nvPicPr>
                   <pic:blipFill rotWithShape="1">
-                    <a:blip r:embed="rId19">
+                    <a:blip r:embed="rId22">
                       <a:extLst>
                         <a:ext uri="{28A0092B-C50C-407E-A947-70E740481C1C}">
                           <a14:useLocalDpi xmlns:a14="http://schemas.microsoft.com/office/drawing/2010/main" val="0"/>
@@ -18281,7 +18513,7 @@
                     </pic:cNvPicPr>
                   </pic:nvPicPr>
                   <pic:blipFill>
-                    <a:blip r:embed="rId20">
+                    <a:blip r:embed="rId23">
                       <a:extLst>
                         <a:ext uri="{28A0092B-C50C-407E-A947-70E740481C1C}">
                           <a14:useLocalDpi xmlns:a14="http://schemas.microsoft.com/office/drawing/2010/main" val="0"/>
@@ -19872,7 +20104,7 @@
                     </pic:cNvPicPr>
                   </pic:nvPicPr>
                   <pic:blipFill>
-                    <a:blip r:embed="rId21" cstate="print">
+                    <a:blip r:embed="rId24" cstate="print">
                       <a:extLst>
                         <a:ext uri="{28A0092B-C50C-407E-A947-70E740481C1C}">
                           <a14:useLocalDpi xmlns:a14="http://schemas.microsoft.com/office/drawing/2010/main" val="0"/>
@@ -21069,7 +21301,7 @@
       </w:pPr>
     </w:p>
     <w:sectPr>
-      <w:headerReference w:type="default" r:id="rId22"/>
+      <w:headerReference w:type="default" r:id="rId25"/>
       <w:type w:val="continuous"/>
       <w:pgSz w:w="11900" w:h="16840"/>
       <w:pgMar w:top="1417" w:right="1417" w:bottom="1417" w:left="1417" w:header="708" w:footer="708" w:gutter="0"/>

</xml_diff>

<commit_message>
Bison futé sur glace fragile
</commit_message>
<xml_diff>
--- a/AML_Lab_Report_2021.docx
+++ b/AML_Lab_Report_2021.docx
@@ -1148,15 +1148,9 @@
       </w:r>
       <w:r>
         <w:rPr>
-          <w:cs/>
-        </w:rPr>
-        <w:t>‎</w:t>
-      </w:r>
-      <w:r>
-        <w:rPr>
-          <w:lang w:val="en-US"/>
-        </w:rPr>
-        <w:t>B</w:t>
+          <w:lang w:val="en-US"/>
+        </w:rPr>
+        <w:t>0</w:t>
       </w:r>
       <w:r>
         <w:fldChar w:fldCharType="end"/>
@@ -1654,23 +1648,7 @@
           <w:i/>
           <w:lang w:val="en-US"/>
         </w:rPr>
-        <w:t xml:space="preserve"> matrix where J is the total number of samples and where the columns represent the 3 technical frame axis [X, Y, Z] of the accelerom</w:t>
-      </w:r>
-      <w:proofErr w:type="spellStart"/>
-      <w:r>
-        <w:rPr>
-          <w:i/>
-          <w:lang w:val="en-US"/>
-        </w:rPr>
-        <w:t>eter</w:t>
-      </w:r>
-      <w:proofErr w:type="spellEnd"/>
-      <w:r>
-        <w:rPr>
-          <w:i/>
-          <w:lang w:val="en-US"/>
-        </w:rPr>
-        <w:t>. Data are expressed in g.</w:t>
+        <w:t xml:space="preserve"> matrix where J is the total number of samples and where the columns represent the 3 technical frame axis [X, Y, Z] of the accelerometer. Data are expressed in g.</w:t>
       </w:r>
       <w:r>
         <w:rPr>
@@ -3364,15 +3342,9 @@
       </w:r>
       <w:r>
         <w:rPr>
-          <w:cs/>
-        </w:rPr>
-        <w:t>‎</w:t>
-      </w:r>
-      <w:r>
-        <w:rPr>
-          <w:lang w:val="en-US"/>
-        </w:rPr>
-        <w:t>B</w:t>
+          <w:lang w:val="en-US"/>
+        </w:rPr>
+        <w:t>0</w:t>
       </w:r>
       <w:r>
         <w:fldChar w:fldCharType="end"/>
@@ -5386,18 +5358,9 @@
           <w:rFonts w:ascii="Times New Roman" w:hAnsi="Times New Roman" w:cs="Times New Roman"/>
           <w:color w:val="000000" w:themeColor="text1"/>
           <w:szCs w:val="22"/>
-          <w:cs/>
-        </w:rPr>
-        <w:t>‎</w:t>
-      </w:r>
-      <w:r>
-        <w:rPr>
-          <w:rFonts w:ascii="Times New Roman" w:hAnsi="Times New Roman" w:cs="Times New Roman"/>
-          <w:color w:val="000000" w:themeColor="text1"/>
-          <w:szCs w:val="22"/>
-          <w:lang w:val="en-US"/>
-        </w:rPr>
-        <w:t>B</w:t>
+          <w:lang w:val="en-US"/>
+        </w:rPr>
+        <w:t>0</w:t>
       </w:r>
       <w:r>
         <w:rPr>
@@ -5419,35 +5382,30 @@
       </w:r>
       <w:r>
         <w:rPr>
-          <w:highlight w:val="yellow"/>
           <w:lang w:val="en-US"/>
         </w:rPr>
         <w:t>p</w:t>
       </w:r>
       <w:r>
         <w:rPr>
-          <w:highlight w:val="yellow"/>
           <w:lang w:val="en-US"/>
         </w:rPr>
         <w:t>lot</w:t>
       </w:r>
       <w:r>
         <w:rPr>
-          <w:highlight w:val="yellow"/>
           <w:lang w:val="en-US"/>
         </w:rPr>
         <w:t xml:space="preserve"> the three components</w:t>
       </w:r>
       <w:r>
         <w:rPr>
-          <w:highlight w:val="yellow"/>
           <w:lang w:val="en-US"/>
         </w:rPr>
         <w:t xml:space="preserve"> of the gyroscope sensors</w:t>
       </w:r>
       <w:r>
         <w:rPr>
-          <w:highlight w:val="yellow"/>
           <w:lang w:val="en-US"/>
         </w:rPr>
         <w:t xml:space="preserve">, </w:t>
@@ -5456,42 +5414,36 @@
         <w:rPr>
           <w:b/>
           <w:bCs/>
-          <w:highlight w:val="yellow"/>
           <w:lang w:val="en-US"/>
         </w:rPr>
         <w:t>in the anatomical frame</w:t>
       </w:r>
       <w:r>
         <w:rPr>
-          <w:highlight w:val="yellow"/>
           <w:lang w:val="en-US"/>
         </w:rPr>
         <w:t>,</w:t>
       </w:r>
       <w:r>
         <w:rPr>
-          <w:highlight w:val="yellow"/>
           <w:lang w:val="en-US"/>
         </w:rPr>
         <w:t xml:space="preserve"> </w:t>
       </w:r>
       <w:r>
         <w:rPr>
-          <w:highlight w:val="yellow"/>
           <w:lang w:val="en-US"/>
         </w:rPr>
         <w:t xml:space="preserve">using the </w:t>
       </w:r>
       <w:r>
         <w:rPr>
-          <w:highlight w:val="yellow"/>
           <w:lang w:val="en-US"/>
         </w:rPr>
         <w:t>MATLAB</w:t>
       </w:r>
       <w:r>
         <w:rPr>
-          <w:highlight w:val="yellow"/>
           <w:lang w:val="en-US"/>
         </w:rPr>
         <w:t xml:space="preserve"> function </w:t>
@@ -5501,51 +5453,33 @@
           <w:rFonts w:ascii="Courier Std" w:hAnsi="Courier Std"/>
           <w:sz w:val="20"/>
           <w:szCs w:val="20"/>
-          <w:highlight w:val="yellow"/>
           <w:lang w:val="en-US"/>
         </w:rPr>
         <w:t>plot</w:t>
       </w:r>
       <w:r>
         <w:rPr>
-          <w:highlight w:val="yellow"/>
           <w:lang w:val="en-US"/>
         </w:rPr>
         <w:t>.</w:t>
       </w:r>
       <w:r>
         <w:rPr>
-          <w:highlight w:val="yellow"/>
-          <w:lang w:val="en-US"/>
-        </w:rPr>
-        <w:t xml:space="preserve"> Note that you need to align the technical frame of the IMU with the anatomical frame of the foot.</w:t>
-      </w:r>
-      <w:r>
-        <w:rPr>
-          <w:lang w:val="en-US"/>
-        </w:rPr>
-        <w:t xml:space="preserve"> </w:t>
-      </w:r>
-      <w:r>
-        <w:rPr>
-          <w:highlight w:val="yellow"/>
-          <w:lang w:val="en-US"/>
-        </w:rPr>
-        <w:t xml:space="preserve">You can do this by using the function </w:t>
+          <w:lang w:val="en-US"/>
+        </w:rPr>
+        <w:t xml:space="preserve"> Note that you need to align the technical frame of the IMU with the anatomical frame of the foot. You can do this by using the function </w:t>
       </w:r>
       <w:r>
         <w:rPr>
           <w:rFonts w:ascii="Courier Std" w:hAnsi="Courier Std" w:cs="Courier New"/>
           <w:sz w:val="20"/>
           <w:szCs w:val="20"/>
-          <w:highlight w:val="yellow"/>
           <w:lang w:val="en-US"/>
         </w:rPr>
         <w:t>alignGyroscopeTF2AF</w:t>
       </w:r>
       <w:r>
         <w:rPr>
-          <w:highlight w:val="yellow"/>
           <w:lang w:val="en-US"/>
         </w:rPr>
         <w:t xml:space="preserve"> </w:t>
@@ -5553,7 +5487,6 @@
       <w:r>
         <w:rPr>
           <w:rFonts w:ascii="Times New Roman" w:hAnsi="Times New Roman" w:cs="Times New Roman"/>
-          <w:highlight w:val="yellow"/>
           <w:lang w:val="en-US"/>
         </w:rPr>
         <w:t>that we provided with the script</w:t>
@@ -5561,28 +5494,24 @@
       <w:r>
         <w:rPr>
           <w:rFonts w:ascii="Times New Roman" w:hAnsi="Times New Roman" w:cs="Times New Roman"/>
-          <w:highlight w:val="yellow"/>
           <w:lang w:val="en-US"/>
         </w:rPr>
         <w:t>.</w:t>
       </w:r>
       <w:r>
         <w:rPr>
-          <w:highlight w:val="yellow"/>
           <w:lang w:val="en-US"/>
         </w:rPr>
         <w:t xml:space="preserve"> Observe the signal and provide the </w:t>
       </w:r>
       <w:r>
         <w:rPr>
-          <w:highlight w:val="yellow"/>
           <w:lang w:val="en-US"/>
         </w:rPr>
         <w:t xml:space="preserve">label of the </w:t>
       </w:r>
       <w:r>
         <w:rPr>
-          <w:highlight w:val="yellow"/>
           <w:lang w:val="en-US"/>
         </w:rPr>
         <w:t xml:space="preserve">column corresponding to the pitch angular velocity, </w:t>
@@ -5590,20 +5519,17 @@
       <w:r>
         <w:rPr>
           <w:rFonts w:ascii="Symbol" w:hAnsi="Symbol"/>
-          <w:highlight w:val="yellow"/>
         </w:rPr>
         <w:t></w:t>
       </w:r>
       <w:r>
         <w:rPr>
-          <w:highlight w:val="yellow"/>
           <w:lang w:val="en-US"/>
         </w:rPr>
         <w:t>_pitch (justify your answer)</w:t>
       </w:r>
       <w:r>
         <w:rPr>
-          <w:highlight w:val="yellow"/>
           <w:lang w:val="en-US"/>
         </w:rPr>
         <w:t>.</w:t>
@@ -5620,7 +5546,15 @@
           <w:szCs w:val="22"/>
           <w:lang w:val="en-US"/>
         </w:rPr>
-        <w:t>(3 points)</w:t>
+        <w:t>(3</w:t>
+      </w:r>
+      <w:r>
+        <w:rPr>
+          <w:rFonts w:ascii="Times New Roman" w:hAnsi="Times New Roman" w:cs="Times New Roman"/>
+          <w:szCs w:val="22"/>
+          <w:lang w:val="en-US"/>
+        </w:rPr>
+        <w:t xml:space="preserve"> points)</w:t>
       </w:r>
     </w:p>
     <w:p>
@@ -5649,6 +5583,24 @@
         </w:rPr>
         <w:t>The gyroscope data is described in three dimensions, once aligned in the anatomical frame, the pitch angular velocity is described along the normal vector of the sagittal plane, which corresponds to the third column of the aligned gyroscope matrix.</w:t>
       </w:r>
+      <w:r>
+        <w:rPr>
+          <w:rFonts w:ascii="Times New Roman" w:hAnsi="Times New Roman" w:cs="Times New Roman"/>
+          <w:i/>
+          <w:color w:val="0070C0"/>
+          <w:lang w:val="en-US"/>
+        </w:rPr>
+        <w:t xml:space="preserve"> </w:t>
+      </w:r>
+      <w:r>
+        <w:rPr>
+          <w:rFonts w:ascii="Times New Roman" w:hAnsi="Times New Roman" w:cs="Times New Roman"/>
+          <w:i/>
+          <w:color w:val="0070C0"/>
+          <w:lang w:val="en-US"/>
+        </w:rPr>
+        <w:t>For both feet, this is the plot with the highest amplitude.</w:t>
+      </w:r>
     </w:p>
     <w:p>
       <w:pPr>
@@ -5676,9 +5628,9 @@
           <w:lang w:val="en-US"/>
         </w:rPr>
         <w:drawing>
-          <wp:inline distT="0" distB="0" distL="0" distR="0" wp14:anchorId="6A5A2B23" wp14:editId="098E20F5">
-            <wp:extent cx="4056185" cy="3653520"/>
-            <wp:effectExtent l="0" t="0" r="0" b="4445"/>
+          <wp:inline distT="0" distB="0" distL="0" distR="0" wp14:anchorId="6A5A2B23" wp14:editId="7AF8815A">
+            <wp:extent cx="4509340" cy="3567530"/>
+            <wp:effectExtent l="0" t="0" r="0" b="1270"/>
             <wp:docPr id="30" name="Image 30"/>
             <wp:cNvGraphicFramePr>
               <a:graphicFrameLocks xmlns:a="http://schemas.openxmlformats.org/drawingml/2006/main" noChangeAspect="1"/>
@@ -5690,20 +5642,27 @@
                     <pic:cNvPr id="30" name="Image 30"/>
                     <pic:cNvPicPr/>
                   </pic:nvPicPr>
-                  <pic:blipFill>
+                  <pic:blipFill rotWithShape="1">
                     <a:blip r:embed="rId15"/>
-                    <a:stretch>
-                      <a:fillRect/>
-                    </a:stretch>
+                    <a:srcRect t="5050" b="7117"/>
+                    <a:stretch/>
                   </pic:blipFill>
-                  <pic:spPr>
+                  <pic:spPr bwMode="auto">
                     <a:xfrm>
                       <a:off x="0" y="0"/>
-                      <a:ext cx="4102667" cy="3695388"/>
+                      <a:ext cx="4600798" cy="3639886"/>
                     </a:xfrm>
                     <a:prstGeom prst="rect">
                       <a:avLst/>
                     </a:prstGeom>
+                    <a:ln>
+                      <a:noFill/>
+                    </a:ln>
+                    <a:extLst>
+                      <a:ext uri="{53640926-AAD7-44D8-BBD7-CCE9431645EC}">
+                        <a14:shadowObscured xmlns:a14="http://schemas.microsoft.com/office/drawing/2010/main"/>
+                      </a:ext>
+                    </a:extLst>
                   </pic:spPr>
                 </pic:pic>
               </a:graphicData>
@@ -5973,11 +5932,13 @@
               <w:spacing w:before="100" w:beforeAutospacing="1" w:after="100" w:afterAutospacing="1"/>
               <w:rPr>
                 <w:color w:val="2E74B5" w:themeColor="accent1" w:themeShade="BF"/>
+                <w:lang w:val="en-US"/>
               </w:rPr>
             </w:pPr>
             <w:r>
               <w:rPr>
                 <w:color w:val="2E74B5" w:themeColor="accent1" w:themeShade="BF"/>
+                <w:lang w:val="en-US"/>
               </w:rPr>
               <w:t xml:space="preserve"> </w:t>
             </w:r>
@@ -6026,10 +5987,10 @@
                 <w:color w:val="2E74B5" w:themeColor="accent1" w:themeShade="BF"/>
               </w:rPr>
               <w:drawing>
-                <wp:inline distT="0" distB="0" distL="0" distR="0" wp14:anchorId="6B99FA3A" wp14:editId="5E3794CC">
-                  <wp:extent cx="5541010" cy="4855845"/>
-                  <wp:effectExtent l="0" t="0" r="0" b="0"/>
-                  <wp:docPr id="33" name="Image 33" descr="Une image contenant texte, antenne&#10;&#10;Description générée automatiquement"/>
+                <wp:inline distT="0" distB="0" distL="0" distR="0" wp14:anchorId="3FCF29FD" wp14:editId="1620A14F">
+                  <wp:extent cx="5542280" cy="4454525"/>
+                  <wp:effectExtent l="0" t="0" r="0" b="3175"/>
+                  <wp:docPr id="32" name="Image 32"/>
                   <wp:cNvGraphicFramePr>
                     <a:graphicFrameLocks xmlns:a="http://schemas.openxmlformats.org/drawingml/2006/main" noChangeAspect="1"/>
                   </wp:cNvGraphicFramePr>
@@ -6037,7 +5998,7 @@
                     <a:graphicData uri="http://schemas.openxmlformats.org/drawingml/2006/picture">
                       <pic:pic xmlns:pic="http://schemas.openxmlformats.org/drawingml/2006/picture">
                         <pic:nvPicPr>
-                          <pic:cNvPr id="33" name="Image 33" descr="Une image contenant texte, antenne&#10;&#10;Description générée automatiquement"/>
+                          <pic:cNvPr id="32" name="Image 32"/>
                           <pic:cNvPicPr/>
                         </pic:nvPicPr>
                         <pic:blipFill>
@@ -6049,7 +6010,7 @@
                         <pic:spPr>
                           <a:xfrm>
                             <a:off x="0" y="0"/>
-                            <a:ext cx="5541010" cy="4855845"/>
+                            <a:ext cx="5542280" cy="4454525"/>
                           </a:xfrm>
                           <a:prstGeom prst="rect">
                             <a:avLst/>
@@ -6200,15 +6161,7 @@
           <w:highlight w:val="yellow"/>
           <w:lang w:val="en-US"/>
         </w:rPr>
-        <w:t xml:space="preserve">Write a script to detect for both feet all </w:t>
-      </w:r>
-      <w:r>
-        <w:rPr>
-          <w:highlight w:val="yellow"/>
-          <w:lang w:val="en-US"/>
-        </w:rPr>
-        <w:lastRenderedPageBreak/>
-        <w:t xml:space="preserve">initial contacts (IC), terminal contacts (TC) and the middle of the foot-flats </w:t>
+        <w:t xml:space="preserve">Write a script to detect for both feet all initial contacts (IC), terminal contacts (TC) and the middle of the foot-flats </w:t>
       </w:r>
       <w:r>
         <w:rPr>
@@ -6286,7 +6239,14 @@
         <w:rPr>
           <w:lang w:val="en-US"/>
         </w:rPr>
-        <w:t xml:space="preserve"> You can save the results of IC and TC for each foot in a mat file. Explain why </w:t>
+        <w:t xml:space="preserve"> You </w:t>
+      </w:r>
+      <w:r>
+        <w:rPr>
+          <w:lang w:val="en-US"/>
+        </w:rPr>
+        <w:lastRenderedPageBreak/>
+        <w:t xml:space="preserve">can save the results of IC and TC for each foot in a mat file. Explain why </w:t>
       </w:r>
       <w:r>
         <w:rPr>
@@ -6444,7 +6404,6 @@
           <w:noProof/>
           <w:lang w:val="en-US"/>
         </w:rPr>
-        <w:lastRenderedPageBreak/>
         <w:drawing>
           <wp:inline distT="0" distB="0" distL="0" distR="0" wp14:anchorId="3B1D1DD8" wp14:editId="268157E7">
             <wp:extent cx="5218855" cy="3673231"/>
@@ -6589,6 +6548,7 @@
       </w:r>
       <w:r>
         <w:rPr>
+          <w:u w:val="single"/>
           <w:lang w:val="en-US"/>
         </w:rPr>
         <w:t>detection</w:t>
@@ -6779,10 +6739,10 @@
           <w:lang w:val="en-US"/>
         </w:rPr>
         <w:drawing>
-          <wp:inline distT="0" distB="0" distL="0" distR="0" wp14:anchorId="3F2329CC" wp14:editId="28DF1487">
-            <wp:extent cx="5036223" cy="3884102"/>
-            <wp:effectExtent l="0" t="0" r="5715" b="2540"/>
-            <wp:docPr id="37" name="Image 37"/>
+          <wp:inline distT="0" distB="0" distL="0" distR="0" wp14:anchorId="2B6A08FB" wp14:editId="0AD3CA7E">
+            <wp:extent cx="5077327" cy="4081015"/>
+            <wp:effectExtent l="0" t="0" r="3175" b="0"/>
+            <wp:docPr id="35" name="Image 35"/>
             <wp:cNvGraphicFramePr>
               <a:graphicFrameLocks xmlns:a="http://schemas.openxmlformats.org/drawingml/2006/main" noChangeAspect="1"/>
             </wp:cNvGraphicFramePr>
@@ -6790,7 +6750,7 @@
               <a:graphicData uri="http://schemas.openxmlformats.org/drawingml/2006/picture">
                 <pic:pic xmlns:pic="http://schemas.openxmlformats.org/drawingml/2006/picture">
                   <pic:nvPicPr>
-                    <pic:cNvPr id="37" name="Image 37"/>
+                    <pic:cNvPr id="35" name="Image 35"/>
                     <pic:cNvPicPr/>
                   </pic:nvPicPr>
                   <pic:blipFill>
@@ -6802,7 +6762,7 @@
                   <pic:spPr>
                     <a:xfrm>
                       <a:off x="0" y="0"/>
-                      <a:ext cx="5039045" cy="3886278"/>
+                      <a:ext cx="5110749" cy="4107878"/>
                     </a:xfrm>
                     <a:prstGeom prst="rect">
                       <a:avLst/>
@@ -7059,6 +7019,9 @@
         </w:tc>
       </w:tr>
       <w:tr>
+        <w:trPr>
+          <w:trHeight w:val="603"/>
+        </w:trPr>
         <w:tc>
           <w:tcPr>
             <w:tcW w:w="1531" w:type="pct"/>
@@ -7074,6 +7037,7 @@
               <w:rPr>
                 <w:b/>
               </w:rPr>
+              <w:lastRenderedPageBreak/>
               <w:t>Label</w:t>
             </w:r>
           </w:p>
@@ -7181,8 +7145,13 @@
             <w:vAlign w:val="center"/>
           </w:tcPr>
           <w:p>
+            <w:proofErr w:type="spellStart"/>
             <w:r>
-              <w:t>Gait cycle time</w:t>
+              <w:t>Gait</w:t>
+            </w:r>
+            <w:proofErr w:type="spellEnd"/>
+            <w:r>
+              <w:t xml:space="preserve"> cycle time</w:t>
             </w:r>
           </w:p>
         </w:tc>
@@ -7419,7 +7388,6 @@
         <w:rPr>
           <w:lang w:val="en-US"/>
         </w:rPr>
-        <w:lastRenderedPageBreak/>
         <w:t>6</w:t>
       </w:r>
       <w:r>
@@ -8034,6 +8002,7 @@
                 <w:color w:val="0070C0"/>
                 <w:lang w:val="en-US"/>
               </w:rPr>
+              <w:lastRenderedPageBreak/>
               <w:t xml:space="preserve"> </w:t>
             </w:r>
           </w:p>
@@ -8314,7 +8283,6 @@
           <w:noProof/>
           <w:lang w:val="en-GB" w:eastAsia="en-GB"/>
         </w:rPr>
-        <w:lastRenderedPageBreak/>
         <w:drawing>
           <wp:inline distT="0" distB="0" distL="0" distR="0" wp14:anchorId="0E88CF1A" wp14:editId="2721156D">
             <wp:extent cx="4326111" cy="2260297"/>
@@ -9422,11 +9390,15 @@
         <w:fldChar w:fldCharType="separate"/>
       </w:r>
       <w:r>
+        <w:rPr>
+          <w:lang w:val="en-US"/>
+        </w:rPr>
         <w:t xml:space="preserve">Figure </w:t>
       </w:r>
       <w:r>
         <w:rPr>
           <w:noProof/>
+          <w:lang w:val="en-US"/>
         </w:rPr>
         <w:t>2</w:t>
       </w:r>
@@ -9450,7 +9422,23 @@
       </w:r>
       <w:proofErr w:type="spellEnd"/>
       <w:r>
-        <w:t xml:space="preserve"> of the aforementioned static situation.</w:t>
+        <w:t xml:space="preserve"> of the </w:t>
+      </w:r>
+      <w:proofErr w:type="spellStart"/>
+      <w:r>
+        <w:t>aforementioned</w:t>
+      </w:r>
+      <w:proofErr w:type="spellEnd"/>
+      <w:r>
+        <w:t xml:space="preserve"> </w:t>
+      </w:r>
+      <w:proofErr w:type="spellStart"/>
+      <w:r>
+        <w:t>static</w:t>
+      </w:r>
+      <w:proofErr w:type="spellEnd"/>
+      <w:r>
+        <w:t xml:space="preserve"> situation.</w:t>
       </w:r>
     </w:p>
     <w:p/>
@@ -9856,7 +9844,6 @@
                                 <w:lang w:val="fr-CH"/>
                               </w:rPr>
                             </w:pPr>
-                            <w:proofErr w:type="gramStart"/>
                             <w:r>
                               <w:rPr>
                                 <w:b/>
@@ -9865,7 +9852,6 @@
                               </w:rPr>
                               <w:t>g</w:t>
                             </w:r>
-                            <w:proofErr w:type="gramEnd"/>
                           </w:p>
                         </w:txbxContent>
                       </wps:txbx>
@@ -9898,7 +9884,6 @@
                           <w:lang w:val="fr-CH"/>
                         </w:rPr>
                       </w:pPr>
-                      <w:proofErr w:type="gramStart"/>
                       <w:r>
                         <w:rPr>
                           <w:b/>
@@ -9907,7 +9892,6 @@
                         </w:rPr>
                         <w:t>g</w:t>
                       </w:r>
-                      <w:proofErr w:type="gramEnd"/>
                     </w:p>
                   </w:txbxContent>
                 </v:textbox>
@@ -10509,7 +10493,7 @@
     <w:p>
       <w:pPr>
         <w:pBdr>
-          <w:top w:val="single" w:sz="4" w:space="4" w:color="auto"/>
+          <w:top w:val="single" w:sz="4" w:space="3" w:color="auto"/>
           <w:left w:val="single" w:sz="4" w:space="4" w:color="auto"/>
           <w:bottom w:val="single" w:sz="4" w:space="4" w:color="auto"/>
           <w:right w:val="single" w:sz="4" w:space="4" w:color="auto"/>
@@ -12582,7 +12566,6 @@
                               </w:rPr>
                               <w:t xml:space="preserve">Markers for </w:t>
                             </w:r>
-                            <w:proofErr w:type="gramStart"/>
                             <w:r>
                               <w:rPr>
                                 <w:b/>
@@ -12596,7 +12579,6 @@
                               </w:rPr>
                               <w:t> :</w:t>
                             </w:r>
-                            <w:proofErr w:type="gramEnd"/>
                           </w:p>
                           <w:p>
                             <w:pPr>
@@ -12625,7 +12607,6 @@
                               </w:rPr>
                               <w:tab/>
                             </w:r>
-                            <w:proofErr w:type="spellStart"/>
                             <w:r>
                               <w:rPr>
                                 <w:color w:val="5B9BD5" w:themeColor="accent1"/>
@@ -12633,7 +12614,6 @@
                               </w:rPr>
                               <w:t>leftCenterFoot</w:t>
                             </w:r>
-                            <w:proofErr w:type="spellEnd"/>
                           </w:p>
                           <w:p>
                             <w:pPr>
@@ -12671,7 +12651,6 @@
                               </w:rPr>
                               <w:tab/>
                             </w:r>
-                            <w:proofErr w:type="spellStart"/>
                             <w:r>
                               <w:rPr>
                                 <w:color w:val="5B9BD5" w:themeColor="accent1"/>
@@ -12679,7 +12658,6 @@
                               </w:rPr>
                               <w:t>leftLateralFoot</w:t>
                             </w:r>
-                            <w:proofErr w:type="spellEnd"/>
                           </w:p>
                           <w:p>
                             <w:pPr>
@@ -12717,7 +12695,6 @@
                               </w:rPr>
                               <w:tab/>
                             </w:r>
-                            <w:proofErr w:type="spellStart"/>
                             <w:r>
                               <w:rPr>
                                 <w:color w:val="5B9BD5" w:themeColor="accent1"/>
@@ -12725,7 +12702,6 @@
                               </w:rPr>
                               <w:t>leftMedialFoot</w:t>
                             </w:r>
-                            <w:proofErr w:type="spellEnd"/>
                           </w:p>
                           <w:p>
                             <w:pPr>
@@ -12740,17 +12716,8 @@
                                 <w:b/>
                                 <w:lang w:val="en-GB"/>
                               </w:rPr>
-                              <w:t xml:space="preserve">Landmark </w:t>
+                              <w:t>Landmark Markers :</w:t>
                             </w:r>
-                            <w:proofErr w:type="gramStart"/>
-                            <w:r>
-                              <w:rPr>
-                                <w:b/>
-                                <w:lang w:val="en-GB"/>
-                              </w:rPr>
-                              <w:t>Markers :</w:t>
-                            </w:r>
-                            <w:proofErr w:type="gramEnd"/>
                           </w:p>
                           <w:p>
                             <w:pPr>
@@ -12779,7 +12746,6 @@
                               </w:rPr>
                               <w:tab/>
                             </w:r>
-                            <w:proofErr w:type="spellStart"/>
                             <w:r>
                               <w:rPr>
                                 <w:color w:val="70AD47" w:themeColor="accent6"/>
@@ -12787,7 +12753,6 @@
                               </w:rPr>
                               <w:t>leftLateralMalleolus</w:t>
                             </w:r>
-                            <w:proofErr w:type="spellEnd"/>
                           </w:p>
                           <w:p>
                             <w:pPr>
@@ -12814,7 +12779,6 @@
                               </w:rPr>
                               <w:tab/>
                             </w:r>
-                            <w:proofErr w:type="spellStart"/>
                             <w:r>
                               <w:rPr>
                                 <w:color w:val="009900"/>
@@ -12829,7 +12793,6 @@
                               </w:rPr>
                               <w:t>edialMalleolus</w:t>
                             </w:r>
-                            <w:proofErr w:type="spellEnd"/>
                           </w:p>
                         </w:txbxContent>
                       </wps:txbx>
@@ -12867,7 +12830,6 @@
                         </w:rPr>
                         <w:t xml:space="preserve">Markers for </w:t>
                       </w:r>
-                      <w:proofErr w:type="gramStart"/>
                       <w:r>
                         <w:rPr>
                           <w:b/>
@@ -12881,7 +12843,6 @@
                         </w:rPr>
                         <w:t> :</w:t>
                       </w:r>
-                      <w:proofErr w:type="gramEnd"/>
                     </w:p>
                     <w:p>
                       <w:pPr>
@@ -12910,7 +12871,6 @@
                         </w:rPr>
                         <w:tab/>
                       </w:r>
-                      <w:proofErr w:type="spellStart"/>
                       <w:r>
                         <w:rPr>
                           <w:color w:val="5B9BD5" w:themeColor="accent1"/>
@@ -12918,7 +12878,6 @@
                         </w:rPr>
                         <w:t>leftCenterFoot</w:t>
                       </w:r>
-                      <w:proofErr w:type="spellEnd"/>
                     </w:p>
                     <w:p>
                       <w:pPr>
@@ -12956,7 +12915,6 @@
                         </w:rPr>
                         <w:tab/>
                       </w:r>
-                      <w:proofErr w:type="spellStart"/>
                       <w:r>
                         <w:rPr>
                           <w:color w:val="5B9BD5" w:themeColor="accent1"/>
@@ -12964,7 +12922,6 @@
                         </w:rPr>
                         <w:t>leftLateralFoot</w:t>
                       </w:r>
-                      <w:proofErr w:type="spellEnd"/>
                     </w:p>
                     <w:p>
                       <w:pPr>
@@ -13002,7 +12959,6 @@
                         </w:rPr>
                         <w:tab/>
                       </w:r>
-                      <w:proofErr w:type="spellStart"/>
                       <w:r>
                         <w:rPr>
                           <w:color w:val="5B9BD5" w:themeColor="accent1"/>
@@ -13010,7 +12966,6 @@
                         </w:rPr>
                         <w:t>leftMedialFoot</w:t>
                       </w:r>
-                      <w:proofErr w:type="spellEnd"/>
                     </w:p>
                     <w:p>
                       <w:pPr>
@@ -13025,17 +12980,8 @@
                           <w:b/>
                           <w:lang w:val="en-GB"/>
                         </w:rPr>
-                        <w:t xml:space="preserve">Landmark </w:t>
+                        <w:t>Landmark Markers :</w:t>
                       </w:r>
-                      <w:proofErr w:type="gramStart"/>
-                      <w:r>
-                        <w:rPr>
-                          <w:b/>
-                          <w:lang w:val="en-GB"/>
-                        </w:rPr>
-                        <w:t>Markers :</w:t>
-                      </w:r>
-                      <w:proofErr w:type="gramEnd"/>
                     </w:p>
                     <w:p>
                       <w:pPr>
@@ -13064,7 +13010,6 @@
                         </w:rPr>
                         <w:tab/>
                       </w:r>
-                      <w:proofErr w:type="spellStart"/>
                       <w:r>
                         <w:rPr>
                           <w:color w:val="70AD47" w:themeColor="accent6"/>
@@ -13072,7 +13017,6 @@
                         </w:rPr>
                         <w:t>leftLateralMalleolus</w:t>
                       </w:r>
-                      <w:proofErr w:type="spellEnd"/>
                     </w:p>
                     <w:p>
                       <w:pPr>
@@ -13099,7 +13043,6 @@
                         </w:rPr>
                         <w:tab/>
                       </w:r>
-                      <w:proofErr w:type="spellStart"/>
                       <w:r>
                         <w:rPr>
                           <w:color w:val="009900"/>
@@ -13114,7 +13057,6 @@
                         </w:rPr>
                         <w:t>edialMalleolus</w:t>
                       </w:r>
-                      <w:proofErr w:type="spellEnd"/>
                     </w:p>
                   </w:txbxContent>
                 </v:textbox>
@@ -18534,7 +18476,7 @@
                     </a:prstGeom>
                     <a:extLst>
                       <a:ext uri="{FAA26D3D-D897-4be2-8F04-BA451C77F1D7}">
-                        <ma14:placeholderFlag xmlns:ma14="http://schemas.microsoft.com/office/mac/drawingml/2011/main" xmlns:w="http://schemas.openxmlformats.org/wordprocessingml/2006/main" xmlns:w10="urn:schemas-microsoft-com:office:word" xmlns:v="urn:schemas-microsoft-com:vml" xmlns:o="urn:schemas-microsoft-com:office:office" xmlns:mv="urn:schemas-microsoft-com:mac:vml" xmlns:mo="http://schemas.microsoft.com/office/mac/office/2008/main" xmlns="" xmlns:a14="http://schemas.microsoft.com/office/drawing/2010/main"/>
+                        <ma14:placeholderFlag xmlns:a14="http://schemas.microsoft.com/office/drawing/2010/main" xmlns="" xmlns:mo="http://schemas.microsoft.com/office/mac/office/2008/main" xmlns:mv="urn:schemas-microsoft-com:mac:vml" xmlns:o="urn:schemas-microsoft-com:office:office" xmlns:v="urn:schemas-microsoft-com:vml" xmlns:w10="urn:schemas-microsoft-com:office:word" xmlns:w="http://schemas.openxmlformats.org/wordprocessingml/2006/main" xmlns:ma14="http://schemas.microsoft.com/office/mac/drawingml/2011/main"/>
                       </a:ext>
                     </a:extLst>
                   </pic:spPr>

</xml_diff>

<commit_message>
half of part 2
</commit_message>
<xml_diff>
--- a/AML_Lab_Report_2021.docx
+++ b/AML_Lab_Report_2021.docx
@@ -6161,7 +6161,15 @@
           <w:highlight w:val="yellow"/>
           <w:lang w:val="en-US"/>
         </w:rPr>
-        <w:t xml:space="preserve">Write a script to detect for both feet all initial contacts (IC), terminal contacts (TC) and the middle of the foot-flats </w:t>
+        <w:t xml:space="preserve">Write a script to detect for both feet all </w:t>
+      </w:r>
+      <w:r>
+        <w:rPr>
+          <w:highlight w:val="yellow"/>
+          <w:lang w:val="en-US"/>
+        </w:rPr>
+        <w:lastRenderedPageBreak/>
+        <w:t xml:space="preserve">initial contacts (IC), terminal contacts (TC) and the middle of the foot-flats </w:t>
       </w:r>
       <w:r>
         <w:rPr>
@@ -6239,14 +6247,7 @@
         <w:rPr>
           <w:lang w:val="en-US"/>
         </w:rPr>
-        <w:t xml:space="preserve"> You </w:t>
-      </w:r>
-      <w:r>
-        <w:rPr>
-          <w:lang w:val="en-US"/>
-        </w:rPr>
-        <w:lastRenderedPageBreak/>
-        <w:t xml:space="preserve">can save the results of IC and TC for each foot in a mat file. Explain why </w:t>
+        <w:t xml:space="preserve"> You can save the results of IC and TC for each foot in a mat file. Explain why </w:t>
       </w:r>
       <w:r>
         <w:rPr>
@@ -6404,6 +6405,7 @@
           <w:noProof/>
           <w:lang w:val="en-US"/>
         </w:rPr>
+        <w:lastRenderedPageBreak/>
         <w:drawing>
           <wp:inline distT="0" distB="0" distL="0" distR="0" wp14:anchorId="3B1D1DD8" wp14:editId="268157E7">
             <wp:extent cx="5218855" cy="3673231"/>
@@ -6452,7 +6454,6 @@
         <w:rPr>
           <w:lang w:val="en-US"/>
         </w:rPr>
-        <w:lastRenderedPageBreak/>
         <w:t>4</w:t>
       </w:r>
       <w:r>
@@ -8241,6 +8242,7 @@
           <w:noProof/>
           <w:lang w:val="en-GB" w:eastAsia="en-GB"/>
         </w:rPr>
+        <w:lastRenderedPageBreak/>
         <w:drawing>
           <wp:inline distT="0" distB="0" distL="0" distR="0" wp14:anchorId="0E88CF1A" wp14:editId="2721156D">
             <wp:extent cx="4326111" cy="2260297"/>
@@ -8633,7 +8635,6 @@
           <w:color w:val="0070C0"/>
           <w:lang w:val="en-US"/>
         </w:rPr>
-        <w:lastRenderedPageBreak/>
         <w:drawing>
           <wp:inline distT="0" distB="0" distL="0" distR="0" wp14:anchorId="5BCC2D28" wp14:editId="4D9E2C14">
             <wp:extent cx="5109210" cy="4106642"/>
@@ -10513,7 +10514,14 @@
           <w:color w:val="0070C0"/>
           <w:lang w:val="en-US"/>
         </w:rPr>
-        <w:tab/>
+        <w:t xml:space="preserve"> 0</w:t>
+      </w:r>
+      <w:r>
+        <w:rPr>
+          <w:i/>
+          <w:color w:val="0070C0"/>
+          <w:lang w:val="en-US"/>
+        </w:rPr>
         <w:t>,</w:t>
       </w:r>
       <w:r>
@@ -10522,7 +10530,7 @@
           <w:color w:val="0070C0"/>
           <w:lang w:val="en-US"/>
         </w:rPr>
-        <w:t xml:space="preserve">   </w:t>
+        <w:t xml:space="preserve">  </w:t>
       </w:r>
       <w:r>
         <w:rPr>
@@ -10530,7 +10538,7 @@
           <w:color w:val="0070C0"/>
           <w:lang w:val="en-US"/>
         </w:rPr>
-        <w:t xml:space="preserve">,  </w:t>
+        <w:t>-1</w:t>
       </w:r>
       <w:r>
         <w:rPr>
@@ -10538,7 +10546,30 @@
           <w:color w:val="0070C0"/>
           <w:lang w:val="en-US"/>
         </w:rPr>
-        <w:tab/>
+        <w:t xml:space="preserve"> </w:t>
+      </w:r>
+      <w:r>
+        <w:rPr>
+          <w:i/>
+          <w:color w:val="0070C0"/>
+          <w:lang w:val="en-US"/>
+        </w:rPr>
+        <w:t>,</w:t>
+      </w:r>
+      <w:r>
+        <w:rPr>
+          <w:i/>
+          <w:color w:val="0070C0"/>
+          <w:lang w:val="en-US"/>
+        </w:rPr>
+        <w:t xml:space="preserve"> 0</w:t>
+      </w:r>
+      <w:r>
+        <w:rPr>
+          <w:i/>
+          <w:color w:val="0070C0"/>
+          <w:lang w:val="en-US"/>
+        </w:rPr>
         <w:t>]</w:t>
       </w:r>
       <w:r>
@@ -10686,6 +10717,13 @@
                 <w:color w:val="0070C0"/>
               </w:rPr>
             </w:pPr>
+            <w:r>
+              <w:rPr>
+                <w:i/>
+                <w:color w:val="0070C0"/>
+              </w:rPr>
+              <w:t xml:space="preserve">0.8788    </w:t>
+            </w:r>
           </w:p>
         </w:tc>
         <w:tc>
@@ -10701,6 +10739,13 @@
                 <w:color w:val="0070C0"/>
               </w:rPr>
             </w:pPr>
+            <w:r>
+              <w:rPr>
+                <w:i/>
+                <w:color w:val="0070C0"/>
+              </w:rPr>
+              <w:t xml:space="preserve">0.2305   </w:t>
+            </w:r>
           </w:p>
         </w:tc>
         <w:tc>
@@ -10716,6 +10761,13 @@
                 <w:color w:val="0070C0"/>
               </w:rPr>
             </w:pPr>
+            <w:r>
+              <w:rPr>
+                <w:i/>
+                <w:color w:val="0070C0"/>
+              </w:rPr>
+              <w:t>-0.4178</w:t>
+            </w:r>
           </w:p>
         </w:tc>
       </w:tr>
@@ -10736,6 +10788,13 @@
                 <w:color w:val="0070C0"/>
               </w:rPr>
             </w:pPr>
+            <w:r>
+              <w:rPr>
+                <w:i/>
+                <w:color w:val="0070C0"/>
+              </w:rPr>
+              <w:t xml:space="preserve">-0.2305 </w:t>
+            </w:r>
           </w:p>
         </w:tc>
         <w:tc>
@@ -10751,6 +10810,13 @@
                 <w:color w:val="0070C0"/>
               </w:rPr>
             </w:pPr>
+            <w:r>
+              <w:rPr>
+                <w:i/>
+                <w:color w:val="0070C0"/>
+              </w:rPr>
+              <w:t xml:space="preserve">  -0.5614</w:t>
+            </w:r>
           </w:p>
         </w:tc>
         <w:tc>
@@ -10766,6 +10832,13 @@
                 <w:color w:val="0070C0"/>
               </w:rPr>
             </w:pPr>
+            <w:r>
+              <w:rPr>
+                <w:i/>
+                <w:color w:val="0070C0"/>
+              </w:rPr>
+              <w:t xml:space="preserve">   -0.7948</w:t>
+            </w:r>
           </w:p>
         </w:tc>
       </w:tr>
@@ -10780,12 +10853,18 @@
           </w:tcPr>
           <w:p>
             <w:pPr>
-              <w:jc w:val="center"/>
               <w:rPr>
                 <w:i/>
                 <w:color w:val="0070C0"/>
               </w:rPr>
             </w:pPr>
+            <w:r>
+              <w:rPr>
+                <w:i/>
+                <w:color w:val="0070C0"/>
+              </w:rPr>
+              <w:t xml:space="preserve">-0.4178    </w:t>
+            </w:r>
           </w:p>
         </w:tc>
         <w:tc>
@@ -10801,6 +10880,13 @@
                 <w:color w:val="0070C0"/>
               </w:rPr>
             </w:pPr>
+            <w:r>
+              <w:rPr>
+                <w:i/>
+                <w:color w:val="0070C0"/>
+              </w:rPr>
+              <w:t xml:space="preserve">0.7948 </w:t>
+            </w:r>
           </w:p>
         </w:tc>
         <w:tc>
@@ -10816,6 +10902,13 @@
                 <w:color w:val="0070C0"/>
               </w:rPr>
             </w:pPr>
+            <w:r>
+              <w:rPr>
+                <w:i/>
+                <w:color w:val="0070C0"/>
+              </w:rPr>
+              <w:t xml:space="preserve">  -0.4402</w:t>
+            </w:r>
           </w:p>
         </w:tc>
       </w:tr>

</xml_diff>

<commit_message>
ptn les donnes ca aurait pu etre un chameau jaurais pas realise
</commit_message>
<xml_diff>
--- a/AML_Lab_Report_2021.docx
+++ b/AML_Lab_Report_2021.docx
@@ -8849,16 +8849,16 @@
         <mc:AlternateContent>
           <mc:Choice Requires="wps">
             <w:drawing>
-              <wp:anchor distT="0" distB="0" distL="114300" distR="114300" simplePos="0" relativeHeight="251659264" behindDoc="0" locked="0" layoutInCell="1" allowOverlap="1" wp14:anchorId="08B9FB92" wp14:editId="25644733">
+              <wp:anchor distT="0" distB="0" distL="114300" distR="114300" simplePos="0" relativeHeight="251659264" behindDoc="0" locked="0" layoutInCell="1" allowOverlap="1" wp14:anchorId="08B9FB92" wp14:editId="4E9FAAAD">
                 <wp:simplePos x="0" y="0"/>
                 <wp:positionH relativeFrom="column">
-                  <wp:posOffset>171566</wp:posOffset>
+                  <wp:posOffset>114300</wp:posOffset>
                 </wp:positionH>
                 <wp:positionV relativeFrom="paragraph">
-                  <wp:posOffset>543560</wp:posOffset>
+                  <wp:posOffset>610870</wp:posOffset>
                 </wp:positionV>
-                <wp:extent cx="5614670" cy="849630"/>
-                <wp:effectExtent l="0" t="0" r="11430" b="13970"/>
+                <wp:extent cx="5614670" cy="1014095"/>
+                <wp:effectExtent l="0" t="0" r="11430" b="14605"/>
                 <wp:wrapSquare wrapText="bothSides"/>
                 <wp:docPr id="39" name="Zone de texte 39"/>
                 <wp:cNvGraphicFramePr/>
@@ -8869,7 +8869,7 @@
                       <wps:spPr>
                         <a:xfrm>
                           <a:off x="0" y="0"/>
-                          <a:ext cx="5614670" cy="849630"/>
+                          <a:ext cx="5614670" cy="1014095"/>
                         </a:xfrm>
                         <a:prstGeom prst="rect">
                           <a:avLst/>
@@ -8911,7 +8911,16 @@
                                 <w:color w:val="0070C0"/>
                                 <w:lang w:val="en-US"/>
                               </w:rPr>
-                              <w:t>In order to correct the drift, a method is to fit an affine function over the data. If we then subtract the values of the pitch angle with the latter, the drift should be corrected (as seen in our code).</w:t>
+                              <w:t xml:space="preserve">In order to correct the drift, we use our foot flat event detection and infer that whenever the foot is flat, then the foot pitch must be 0. </w:t>
+                            </w:r>
+                            <w:r>
+                              <w:rPr>
+                                <w:i/>
+                                <w:iCs/>
+                                <w:color w:val="0070C0"/>
+                                <w:lang w:val="en-US"/>
+                              </w:rPr>
+                              <w:t>We construct segments between each foot flat and subtract them to the integrated data. This gives us a driftless angle estimate from gyroscope data.</w:t>
                             </w:r>
                           </w:p>
                           <w:p>
@@ -8960,7 +8969,7 @@
                 <v:stroke joinstyle="miter"/>
                 <v:path gradientshapeok="t" o:connecttype="rect"/>
               </v:shapetype>
-              <v:shape id="Zone de texte 39" o:spid="_x0000_s1026" type="#_x0000_t202" style="position:absolute;left:0;text-align:left;margin-left:13.5pt;margin-top:42.8pt;width:442.1pt;height:66.9pt;z-index:251659264;visibility:visible;mso-wrap-style:square;mso-width-percent:0;mso-height-percent:0;mso-wrap-distance-left:9pt;mso-wrap-distance-top:0;mso-wrap-distance-right:9pt;mso-wrap-distance-bottom:0;mso-position-horizontal:absolute;mso-position-horizontal-relative:text;mso-position-vertical:absolute;mso-position-vertical-relative:text;mso-width-percent:0;mso-height-percent:0;mso-width-relative:margin;mso-height-relative:margin;v-text-anchor:top" o:gfxdata="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" fillcolor="white [3201]" strokecolor="black [3213]">
+              <v:shape id="Zone de texte 39" o:spid="_x0000_s1026" type="#_x0000_t202" style="position:absolute;left:0;text-align:left;margin-left:9pt;margin-top:48.1pt;width:442.1pt;height:79.85pt;z-index:251659264;visibility:visible;mso-wrap-style:square;mso-width-percent:0;mso-height-percent:0;mso-wrap-distance-left:9pt;mso-wrap-distance-top:0;mso-wrap-distance-right:9pt;mso-wrap-distance-bottom:0;mso-position-horizontal:absolute;mso-position-horizontal-relative:text;mso-position-vertical:absolute;mso-position-vertical-relative:text;mso-width-percent:0;mso-height-percent:0;mso-width-relative:margin;mso-height-relative:margin;v-text-anchor:top" o:gfxdata="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" fillcolor="white [3201]" strokecolor="black [3213]">
                 <v:textbox>
                   <w:txbxContent>
                     <w:p>
@@ -8989,7 +8998,16 @@
                           <w:color w:val="0070C0"/>
                           <w:lang w:val="en-US"/>
                         </w:rPr>
-                        <w:t>In order to correct the drift, a method is to fit an affine function over the data. If we then subtract the values of the pitch angle with the latter, the drift should be corrected (as seen in our code).</w:t>
+                        <w:t xml:space="preserve">In order to correct the drift, we use our foot flat event detection and infer that whenever the foot is flat, then the foot pitch must be 0. </w:t>
+                      </w:r>
+                      <w:r>
+                        <w:rPr>
+                          <w:i/>
+                          <w:iCs/>
+                          <w:color w:val="0070C0"/>
+                          <w:lang w:val="en-US"/>
+                        </w:rPr>
+                        <w:t>We construct segments between each foot flat and subtract them to the integrated data. This gives us a driftless angle estimate from gyroscope data.</w:t>
                       </w:r>
                     </w:p>
                     <w:p>

</xml_diff>

<commit_message>
final before handing out
</commit_message>
<xml_diff>
--- a/AML_Lab_Report_2021.docx
+++ b/AML_Lab_Report_2021.docx
@@ -5629,10 +5629,10 @@
           <w:lang w:val="en-US"/>
         </w:rPr>
         <w:drawing>
-          <wp:inline distT="0" distB="0" distL="0" distR="0" wp14:anchorId="6A5A2B23" wp14:editId="5D8F47AB">
-            <wp:extent cx="4509340" cy="3567530"/>
-            <wp:effectExtent l="0" t="0" r="0" b="1270"/>
-            <wp:docPr id="30" name="Image 30"/>
+          <wp:inline distT="0" distB="0" distL="0" distR="0" wp14:anchorId="2103B48F" wp14:editId="3255EDD0">
+            <wp:extent cx="4552492" cy="3050561"/>
+            <wp:effectExtent l="0" t="0" r="0" b="0"/>
+            <wp:docPr id="33" name="Image 33"/>
             <wp:cNvGraphicFramePr>
               <a:graphicFrameLocks xmlns:a="http://schemas.openxmlformats.org/drawingml/2006/main" noChangeAspect="1"/>
             </wp:cNvGraphicFramePr>
@@ -5640,30 +5640,23 @@
               <a:graphicData uri="http://schemas.openxmlformats.org/drawingml/2006/picture">
                 <pic:pic xmlns:pic="http://schemas.openxmlformats.org/drawingml/2006/picture">
                   <pic:nvPicPr>
-                    <pic:cNvPr id="30" name="Image 30"/>
+                    <pic:cNvPr id="33" name="Image 33"/>
                     <pic:cNvPicPr/>
                   </pic:nvPicPr>
-                  <pic:blipFill rotWithShape="1">
+                  <pic:blipFill>
                     <a:blip r:embed="rId15"/>
-                    <a:srcRect t="5050" b="7117"/>
-                    <a:stretch/>
+                    <a:stretch>
+                      <a:fillRect/>
+                    </a:stretch>
                   </pic:blipFill>
-                  <pic:spPr bwMode="auto">
+                  <pic:spPr>
                     <a:xfrm>
                       <a:off x="0" y="0"/>
-                      <a:ext cx="4509340" cy="3567530"/>
+                      <a:ext cx="4566892" cy="3060210"/>
                     </a:xfrm>
                     <a:prstGeom prst="rect">
                       <a:avLst/>
                     </a:prstGeom>
-                    <a:ln>
-                      <a:noFill/>
-                    </a:ln>
-                    <a:extLst>
-                      <a:ext uri="{53640926-AAD7-44D8-BBD7-CCE9431645EC}">
-                        <a14:shadowObscured xmlns:a14="http://schemas.microsoft.com/office/drawing/2010/main"/>
-                      </a:ext>
-                    </a:extLst>
                   </pic:spPr>
                 </pic:pic>
               </a:graphicData>
@@ -5671,6 +5664,24 @@
           </wp:inline>
         </w:drawing>
       </w:r>
+    </w:p>
+    <w:p>
+      <w:pPr>
+        <w:pBdr>
+          <w:top w:val="single" w:sz="4" w:space="1" w:color="auto"/>
+          <w:left w:val="single" w:sz="4" w:space="1" w:color="auto"/>
+          <w:bottom w:val="single" w:sz="4" w:space="1" w:color="auto"/>
+          <w:right w:val="single" w:sz="4" w:space="1" w:color="auto"/>
+        </w:pBdr>
+        <w:spacing w:before="100" w:beforeAutospacing="1" w:after="100" w:afterAutospacing="1"/>
+        <w:jc w:val="center"/>
+        <w:rPr>
+          <w:rFonts w:ascii="Times New Roman" w:hAnsi="Times New Roman" w:cs="Times New Roman"/>
+          <w:i/>
+          <w:color w:val="0070C0"/>
+          <w:lang w:val="en-US"/>
+        </w:rPr>
+      </w:pPr>
     </w:p>
     <w:p>
       <w:pPr>
@@ -5922,7 +5933,7 @@
         <w:tblLook w:val="04A0" w:firstRow="1" w:lastRow="0" w:firstColumn="1" w:lastColumn="0" w:noHBand="0" w:noVBand="1"/>
       </w:tblPr>
       <w:tblGrid>
-        <w:gridCol w:w="9056"/>
+        <w:gridCol w:w="8716"/>
       </w:tblGrid>
       <w:tr>
         <w:tc>
@@ -6004,9 +6015,9 @@
                 <w:color w:val="2E74B5" w:themeColor="accent1" w:themeShade="BF"/>
               </w:rPr>
               <w:drawing>
-                <wp:inline distT="0" distB="0" distL="0" distR="0" wp14:anchorId="3FCF29FD" wp14:editId="1620A14F">
-                  <wp:extent cx="5542280" cy="4454525"/>
-                  <wp:effectExtent l="0" t="0" r="0" b="3175"/>
+                <wp:inline distT="0" distB="0" distL="0" distR="0" wp14:anchorId="3FCF29FD" wp14:editId="2C512533">
+                  <wp:extent cx="4748733" cy="4453890"/>
+                  <wp:effectExtent l="0" t="0" r="1270" b="3810"/>
                   <wp:docPr id="32" name="Image 32"/>
                   <wp:cNvGraphicFramePr>
                     <a:graphicFrameLocks xmlns:a="http://schemas.openxmlformats.org/drawingml/2006/main" noChangeAspect="1"/>
@@ -6018,20 +6029,27 @@
                           <pic:cNvPr id="32" name="Image 32"/>
                           <pic:cNvPicPr/>
                         </pic:nvPicPr>
-                        <pic:blipFill>
+                        <pic:blipFill rotWithShape="1">
                           <a:blip r:embed="rId16"/>
-                          <a:stretch>
-                            <a:fillRect/>
-                          </a:stretch>
+                          <a:srcRect l="6655" r="7651"/>
+                          <a:stretch/>
                         </pic:blipFill>
-                        <pic:spPr>
+                        <pic:spPr bwMode="auto">
                           <a:xfrm>
                             <a:off x="0" y="0"/>
-                            <a:ext cx="5542280" cy="4454525"/>
+                            <a:ext cx="4749410" cy="4454525"/>
                           </a:xfrm>
                           <a:prstGeom prst="rect">
                             <a:avLst/>
                           </a:prstGeom>
+                          <a:ln>
+                            <a:noFill/>
+                          </a:ln>
+                          <a:extLst>
+                            <a:ext uri="{53640926-AAD7-44D8-BBD7-CCE9431645EC}">
+                              <a14:shadowObscured xmlns:a14="http://schemas.microsoft.com/office/drawing/2010/main"/>
+                            </a:ext>
+                          </a:extLst>
                         </pic:spPr>
                       </pic:pic>
                     </a:graphicData>
@@ -6358,6 +6376,35 @@
           <w:lang w:val="en-US"/>
         </w:rPr>
         <w:t xml:space="preserve">  The velocity is strictly negative during the stance because during the stance the foot only rotates in a single direction Our results seem to be satisfying on the dataset that we used.</w:t>
+      </w:r>
+      <w:r>
+        <w:rPr>
+          <w:i/>
+          <w:iCs/>
+          <w:color w:val="4472C4" w:themeColor="accent5"/>
+          <w:lang w:val="en-US"/>
+        </w:rPr>
+        <w:t xml:space="preserve"> Below we present IC and TC detection for every time window delimited by </w:t>
+      </w:r>
+      <w:proofErr w:type="spellStart"/>
+      <w:r>
+        <w:rPr>
+          <w:i/>
+          <w:iCs/>
+          <w:color w:val="4472C4" w:themeColor="accent5"/>
+          <w:lang w:val="en-US"/>
+        </w:rPr>
+        <w:t>midswings</w:t>
+      </w:r>
+      <w:proofErr w:type="spellEnd"/>
+      <w:r>
+        <w:rPr>
+          <w:i/>
+          <w:iCs/>
+          <w:color w:val="4472C4" w:themeColor="accent5"/>
+          <w:lang w:val="en-US"/>
+        </w:rPr>
+        <w:t xml:space="preserve"> (for both feet). </w:t>
       </w:r>
     </w:p>
     <w:p>
@@ -19507,7 +19554,7 @@
                     </a:prstGeom>
                     <a:extLst>
                       <a:ext uri="{FAA26D3D-D897-4be2-8F04-BA451C77F1D7}">
-                        <ma14:placeholderFlag xmlns:ma14="http://schemas.microsoft.com/office/mac/drawingml/2011/main" xmlns:w="http://schemas.openxmlformats.org/wordprocessingml/2006/main" xmlns:w10="urn:schemas-microsoft-com:office:word" xmlns:v="urn:schemas-microsoft-com:vml" xmlns:o="urn:schemas-microsoft-com:office:office" xmlns:mv="urn:schemas-microsoft-com:mac:vml" xmlns:mo="http://schemas.microsoft.com/office/mac/office/2008/main" xmlns="" xmlns:a14="http://schemas.microsoft.com/office/drawing/2010/main"/>
+                        <ma14:placeholderFlag xmlns:a14="http://schemas.microsoft.com/office/drawing/2010/main" xmlns="" xmlns:mo="http://schemas.microsoft.com/office/mac/office/2008/main" xmlns:mv="urn:schemas-microsoft-com:mac:vml" xmlns:o="urn:schemas-microsoft-com:office:office" xmlns:v="urn:schemas-microsoft-com:vml" xmlns:w10="urn:schemas-microsoft-com:office:word" xmlns:w="http://schemas.openxmlformats.org/wordprocessingml/2006/main" xmlns:ma14="http://schemas.microsoft.com/office/mac/drawingml/2011/main"/>
                       </a:ext>
                     </a:extLst>
                   </pic:spPr>

</xml_diff>